<commit_message>
Completed Project Write Up
</commit_message>
<xml_diff>
--- a/ProjectWriteUp.docx
+++ b/ProjectWriteUp.docx
@@ -1,6 +1,6 @@
 
 <file path=word/document.xml><?xml version="1.0" encoding="utf-8"?>
-<w:document xmlns:wpc="http://schemas.microsoft.com/office/word/2010/wordprocessingCanvas" xmlns:mc="http://schemas.openxmlformats.org/markup-compatibility/2006" xmlns:o="urn:schemas-microsoft-com:office:office" xmlns:r="http://schemas.openxmlformats.org/officeDocument/2006/relationships" xmlns:m="http://schemas.openxmlformats.org/officeDocument/2006/math" xmlns:v="urn:schemas-microsoft-com:vml" xmlns:wp14="http://schemas.microsoft.com/office/word/2010/wordprocessingDrawing" xmlns:wp="http://schemas.openxmlformats.org/drawingml/2006/wordprocessingDrawing" xmlns:w10="urn:schemas-microsoft-com:office:word" xmlns:w="http://schemas.openxmlformats.org/wordprocessingml/2006/main" xmlns:w14="http://schemas.microsoft.com/office/word/2010/wordml" xmlns:w15="http://schemas.microsoft.com/office/word/2012/wordml" xmlns:wpg="http://schemas.microsoft.com/office/word/2010/wordprocessingGroup" xmlns:wpi="http://schemas.microsoft.com/office/word/2010/wordprocessingInk" xmlns:wne="http://schemas.microsoft.com/office/word/2006/wordml" xmlns:wps="http://schemas.microsoft.com/office/word/2010/wordprocessingShape" mc:Ignorable="w14 w15 wp14">
+<w:document xmlns:wpc="http://schemas.microsoft.com/office/word/2010/wordprocessingCanvas" xmlns:cx="http://schemas.microsoft.com/office/drawing/2014/chartex" xmlns:cx1="http://schemas.microsoft.com/office/drawing/2015/9/8/chartex" xmlns:cx2="http://schemas.microsoft.com/office/drawing/2015/10/21/chartex" xmlns:cx3="http://schemas.microsoft.com/office/drawing/2016/5/9/chartex" xmlns:cx4="http://schemas.microsoft.com/office/drawing/2016/5/10/chartex" xmlns:cx5="http://schemas.microsoft.com/office/drawing/2016/5/11/chartex" xmlns:cx6="http://schemas.microsoft.com/office/drawing/2016/5/12/chartex" xmlns:cx7="http://schemas.microsoft.com/office/drawing/2016/5/13/chartex" xmlns:cx8="http://schemas.microsoft.com/office/drawing/2016/5/14/chartex" xmlns:mc="http://schemas.openxmlformats.org/markup-compatibility/2006" xmlns:aink="http://schemas.microsoft.com/office/drawing/2016/ink" xmlns:am3d="http://schemas.microsoft.com/office/drawing/2017/model3d" xmlns:o="urn:schemas-microsoft-com:office:office" xmlns:r="http://schemas.openxmlformats.org/officeDocument/2006/relationships" xmlns:m="http://schemas.openxmlformats.org/officeDocument/2006/math" xmlns:v="urn:schemas-microsoft-com:vml" xmlns:wp14="http://schemas.microsoft.com/office/word/2010/wordprocessingDrawing" xmlns:wp="http://schemas.openxmlformats.org/drawingml/2006/wordprocessingDrawing" xmlns:w10="urn:schemas-microsoft-com:office:word" xmlns:w="http://schemas.openxmlformats.org/wordprocessingml/2006/main" xmlns:w14="http://schemas.microsoft.com/office/word/2010/wordml" xmlns:w15="http://schemas.microsoft.com/office/word/2012/wordml" xmlns:w16cid="http://schemas.microsoft.com/office/word/2016/wordml/cid" xmlns:w16se="http://schemas.microsoft.com/office/word/2015/wordml/symex" xmlns:wpg="http://schemas.microsoft.com/office/word/2010/wordprocessingGroup" xmlns:wpi="http://schemas.microsoft.com/office/word/2010/wordprocessingInk" xmlns:wne="http://schemas.microsoft.com/office/word/2006/wordml" xmlns:wps="http://schemas.microsoft.com/office/word/2010/wordprocessingShape" mc:Ignorable="w14 w15 w16se w16cid wp14">
   <w:body>
     <w:p>
       <w:pPr>
@@ -11,438 +11,499 @@
           <w:sz w:val="28"/>
         </w:rPr>
       </w:pPr>
+      <w:r>
+        <w:rPr>
+          <w:b/>
+          <w:bCs/>
+          <w:sz w:val="28"/>
+        </w:rPr>
+        <w:t xml:space="preserve">Attack </w:t>
+      </w:r>
+      <w:proofErr w:type="gramStart"/>
+      <w:r>
+        <w:rPr>
+          <w:b/>
+          <w:bCs/>
+          <w:sz w:val="28"/>
+        </w:rPr>
+        <w:t>Of</w:t>
+      </w:r>
+      <w:proofErr w:type="gramEnd"/>
+      <w:r>
+        <w:rPr>
+          <w:b/>
+          <w:bCs/>
+          <w:sz w:val="28"/>
+        </w:rPr>
+        <w:t xml:space="preserve"> The Pi</w:t>
+      </w:r>
+    </w:p>
+    <w:p>
+      <w:pPr>
+        <w:pStyle w:val="Textbody"/>
+        <w:spacing w:after="0"/>
+        <w:rPr>
+          <w:szCs w:val="24"/>
+        </w:rPr>
+      </w:pPr>
+    </w:p>
+    <w:p>
+      <w:pPr>
+        <w:pStyle w:val="Textbody"/>
+        <w:spacing w:after="0"/>
+        <w:rPr>
+          <w:b/>
+          <w:bCs/>
+          <w:szCs w:val="24"/>
+        </w:rPr>
+      </w:pPr>
+      <w:r>
+        <w:rPr>
+          <w:b/>
+          <w:bCs/>
+          <w:szCs w:val="24"/>
+        </w:rPr>
+        <w:t>Project Team Members</w:t>
+      </w:r>
+    </w:p>
+    <w:p>
+      <w:pPr>
+        <w:pStyle w:val="Textbody"/>
+        <w:spacing w:after="0"/>
+        <w:rPr>
+          <w:b/>
+          <w:bCs/>
+          <w:szCs w:val="24"/>
+        </w:rPr>
+      </w:pPr>
+    </w:p>
+    <w:p>
+      <w:pPr>
+        <w:pStyle w:val="Textbody"/>
+        <w:spacing w:after="0"/>
+        <w:rPr>
+          <w:b/>
+          <w:bCs/>
+          <w:szCs w:val="24"/>
+        </w:rPr>
+      </w:pPr>
+      <w:r>
+        <w:rPr>
+          <w:b/>
+          <w:bCs/>
+          <w:szCs w:val="24"/>
+        </w:rPr>
+        <w:t>Michael Levesque</w:t>
+      </w:r>
+    </w:p>
+    <w:p>
+      <w:pPr>
+        <w:pStyle w:val="Textbody"/>
+        <w:spacing w:after="0"/>
+        <w:rPr>
+          <w:b/>
+          <w:bCs/>
+          <w:szCs w:val="24"/>
+        </w:rPr>
+      </w:pPr>
+      <w:r>
+        <w:rPr>
+          <w:b/>
+          <w:bCs/>
+          <w:szCs w:val="24"/>
+        </w:rPr>
+        <w:t>Drake Weaver</w:t>
+      </w:r>
+    </w:p>
+    <w:p>
+      <w:pPr>
+        <w:pStyle w:val="Textbody"/>
+        <w:spacing w:after="0"/>
+        <w:rPr>
+          <w:b/>
+          <w:bCs/>
+          <w:szCs w:val="24"/>
+        </w:rPr>
+      </w:pPr>
+      <w:r>
+        <w:rPr>
+          <w:b/>
+          <w:bCs/>
+          <w:szCs w:val="24"/>
+        </w:rPr>
+        <w:t>Jerome Reed</w:t>
+      </w:r>
+    </w:p>
+    <w:p>
+      <w:pPr>
+        <w:pStyle w:val="Textbody"/>
+        <w:spacing w:after="0"/>
+        <w:rPr>
+          <w:b/>
+          <w:bCs/>
+          <w:szCs w:val="24"/>
+        </w:rPr>
+      </w:pPr>
+    </w:p>
+    <w:p>
+      <w:pPr>
+        <w:pStyle w:val="Textbody"/>
+        <w:spacing w:after="0"/>
+        <w:rPr>
+          <w:b/>
+          <w:bCs/>
+          <w:szCs w:val="24"/>
+        </w:rPr>
+      </w:pPr>
+      <w:r>
+        <w:rPr>
+          <w:b/>
+          <w:bCs/>
+          <w:szCs w:val="24"/>
+        </w:rPr>
+        <w:t>Project Summary</w:t>
+      </w:r>
+    </w:p>
+    <w:p>
+      <w:pPr>
+        <w:pStyle w:val="Textbody"/>
+        <w:spacing w:after="0"/>
+        <w:rPr>
+          <w:szCs w:val="24"/>
+        </w:rPr>
+      </w:pPr>
+      <w:r>
+        <w:rPr>
+          <w:szCs w:val="24"/>
+        </w:rPr>
+        <w:t xml:space="preserve">We will be creating a raspberry pi version of the famous arcade game </w:t>
+      </w:r>
+      <w:r>
+        <w:rPr>
+          <w:i/>
+          <w:szCs w:val="24"/>
+        </w:rPr>
+        <w:t>Galaga</w:t>
+      </w:r>
+      <w:r>
+        <w:rPr>
+          <w:szCs w:val="24"/>
+        </w:rPr>
+        <w:t>.</w:t>
+      </w:r>
+    </w:p>
+    <w:p>
+      <w:pPr>
+        <w:pStyle w:val="Textbody"/>
+        <w:spacing w:after="0"/>
+        <w:rPr>
+          <w:szCs w:val="24"/>
+        </w:rPr>
+      </w:pPr>
+    </w:p>
+    <w:p>
+      <w:pPr>
+        <w:pStyle w:val="Textbody"/>
+        <w:spacing w:after="0"/>
+        <w:rPr>
+          <w:b/>
+          <w:bCs/>
+          <w:szCs w:val="24"/>
+        </w:rPr>
+      </w:pPr>
+      <w:r>
+        <w:rPr>
+          <w:b/>
+          <w:bCs/>
+          <w:szCs w:val="24"/>
+        </w:rPr>
+        <w:t>Goals and Objectives</w:t>
+      </w:r>
+    </w:p>
+    <w:p>
+      <w:pPr>
+        <w:pStyle w:val="Textbody"/>
+        <w:spacing w:after="0"/>
+        <w:rPr>
+          <w:szCs w:val="24"/>
+        </w:rPr>
+      </w:pPr>
+      <w:r>
+        <w:rPr>
+          <w:szCs w:val="24"/>
+        </w:rPr>
+        <w:t>Create the sprites for the game. Program the algorithm that will generate the waves. Program a scoring system with a high score tracker, as well as a lives system. Use breadboard and Joystick components that will be purchased separately to create an arcade like game controller. Design an intuitive GUI to run the Main Menu for the game.</w:t>
+      </w:r>
+    </w:p>
+    <w:p>
+      <w:pPr>
+        <w:pStyle w:val="Textbody"/>
+        <w:spacing w:after="0"/>
+        <w:rPr>
+          <w:szCs w:val="24"/>
+        </w:rPr>
+      </w:pPr>
+    </w:p>
+    <w:p>
+      <w:pPr>
+        <w:pStyle w:val="Textbody"/>
+        <w:spacing w:after="0"/>
+        <w:rPr>
+          <w:b/>
+          <w:bCs/>
+          <w:szCs w:val="24"/>
+        </w:rPr>
+      </w:pPr>
+      <w:r>
+        <w:rPr>
+          <w:b/>
+          <w:bCs/>
+          <w:szCs w:val="24"/>
+        </w:rPr>
+        <w:t>GPIO</w:t>
+      </w:r>
+    </w:p>
+    <w:p>
+      <w:pPr>
+        <w:pStyle w:val="Textbody"/>
+        <w:spacing w:after="0"/>
+        <w:rPr>
+          <w:szCs w:val="24"/>
+        </w:rPr>
+      </w:pPr>
+      <w:r>
+        <w:rPr>
+          <w:szCs w:val="24"/>
+        </w:rPr>
+        <w:t xml:space="preserve">We will be turning the breadboard into a game controller. Using joysticks and analog inputs that </w:t>
+      </w:r>
+      <w:proofErr w:type="spellStart"/>
+      <w:r>
+        <w:rPr>
+          <w:szCs w:val="24"/>
+        </w:rPr>
+        <w:t>pygame</w:t>
+      </w:r>
+      <w:proofErr w:type="spellEnd"/>
+      <w:r>
+        <w:rPr>
+          <w:szCs w:val="24"/>
+        </w:rPr>
+        <w:t xml:space="preserve"> can bind to.</w:t>
+      </w:r>
+    </w:p>
+    <w:p>
+      <w:pPr>
+        <w:pStyle w:val="Textbody"/>
+        <w:spacing w:after="0"/>
+        <w:rPr>
+          <w:szCs w:val="24"/>
+        </w:rPr>
+      </w:pPr>
+    </w:p>
+    <w:p>
+      <w:pPr>
+        <w:pStyle w:val="Textbody"/>
+        <w:spacing w:after="0"/>
+        <w:rPr>
+          <w:b/>
+          <w:bCs/>
+          <w:szCs w:val="24"/>
+        </w:rPr>
+      </w:pPr>
+      <w:r>
+        <w:rPr>
+          <w:b/>
+          <w:bCs/>
+          <w:szCs w:val="24"/>
+        </w:rPr>
+        <w:t>GUI</w:t>
+      </w:r>
+    </w:p>
+    <w:p>
+      <w:pPr>
+        <w:pStyle w:val="Textbody"/>
+        <w:spacing w:after="0"/>
+        <w:rPr>
+          <w:szCs w:val="24"/>
+        </w:rPr>
+      </w:pPr>
+      <w:r>
+        <w:rPr>
+          <w:szCs w:val="24"/>
+        </w:rPr>
+        <w:t xml:space="preserve">We will be designing a touch screen </w:t>
+      </w:r>
+      <w:r>
+        <w:rPr>
+          <w:szCs w:val="24"/>
+        </w:rPr>
+        <w:t>GUI that will run the Main Menu for the game</w:t>
+      </w:r>
+      <w:r>
+        <w:rPr>
+          <w:szCs w:val="24"/>
+        </w:rPr>
+        <w:t>.</w:t>
+      </w:r>
+    </w:p>
+    <w:p>
+      <w:pPr>
+        <w:pStyle w:val="Textbody"/>
+        <w:spacing w:after="0"/>
+        <w:rPr>
+          <w:szCs w:val="24"/>
+        </w:rPr>
+      </w:pPr>
+    </w:p>
+    <w:p>
+      <w:pPr>
+        <w:pStyle w:val="Textbody"/>
+        <w:spacing w:after="0"/>
+        <w:rPr>
+          <w:b/>
+          <w:bCs/>
+          <w:szCs w:val="24"/>
+        </w:rPr>
+      </w:pPr>
+      <w:r>
+        <w:rPr>
+          <w:b/>
+          <w:bCs/>
+          <w:szCs w:val="24"/>
+        </w:rPr>
+        <w:t>GitH</w:t>
+      </w:r>
+      <w:r>
+        <w:rPr>
+          <w:b/>
+          <w:bCs/>
+          <w:szCs w:val="24"/>
+        </w:rPr>
+        <w:t>ub Repository</w:t>
+      </w:r>
+    </w:p>
+    <w:p>
+      <w:pPr>
+        <w:pStyle w:val="Textbody"/>
+        <w:spacing w:after="0"/>
+        <w:rPr>
+          <w:szCs w:val="24"/>
+        </w:rPr>
+      </w:pPr>
+      <w:r>
+        <w:rPr>
+          <w:szCs w:val="24"/>
+        </w:rPr>
+        <w:t>This project's GitH</w:t>
+      </w:r>
+      <w:r>
+        <w:rPr>
+          <w:szCs w:val="24"/>
+        </w:rPr>
+        <w:t xml:space="preserve">ub repository is located at: </w:t>
+      </w:r>
+      <w:r>
+        <w:rPr>
+          <w:szCs w:val="24"/>
+        </w:rPr>
+        <w:t xml:space="preserve"> </w:t>
+      </w:r>
+      <w:hyperlink r:id="rId7" w:history="1">
+        <w:r>
+          <w:rPr>
+            <w:rStyle w:val="Hyperlink"/>
+            <w:szCs w:val="24"/>
+          </w:rPr>
+          <w:t>https://github.com/mlevesque2021/attack-of-the-pi</w:t>
+        </w:r>
+      </w:hyperlink>
+    </w:p>
+    <w:p>
+      <w:pPr>
+        <w:pStyle w:val="Textbody"/>
+        <w:spacing w:after="0"/>
+        <w:rPr>
+          <w:szCs w:val="24"/>
+        </w:rPr>
+      </w:pPr>
+    </w:p>
+    <w:p>
+      <w:pPr>
+        <w:pStyle w:val="Textbody"/>
+        <w:spacing w:after="0"/>
+        <w:rPr>
+          <w:b/>
+          <w:bCs/>
+          <w:szCs w:val="24"/>
+        </w:rPr>
+      </w:pPr>
+      <w:r>
+        <w:rPr>
+          <w:b/>
+          <w:bCs/>
+          <w:szCs w:val="24"/>
+        </w:rPr>
+        <w:t>Gantt Chart</w:t>
+      </w:r>
+    </w:p>
+    <w:p>
+      <w:pPr>
+        <w:pStyle w:val="Textbody"/>
+        <w:spacing w:after="0"/>
+      </w:pPr>
+      <w:r>
+        <w:drawing>
+          <wp:inline distT="0" distB="0" distL="0" distR="0" wp14:anchorId="5C495823" wp14:editId="495A12CD">
+            <wp:extent cx="6400800" cy="1818777"/>
+            <wp:effectExtent l="0" t="0" r="0" b="0"/>
+            <wp:docPr id="2" name="Picture 2"/>
+            <wp:cNvGraphicFramePr>
+              <a:graphicFrameLocks xmlns:a="http://schemas.openxmlformats.org/drawingml/2006/main" noChangeAspect="1"/>
+            </wp:cNvGraphicFramePr>
+            <a:graphic xmlns:a="http://schemas.openxmlformats.org/drawingml/2006/main">
+              <a:graphicData uri="http://schemas.openxmlformats.org/drawingml/2006/picture">
+                <pic:pic xmlns:pic="http://schemas.openxmlformats.org/drawingml/2006/picture">
+                  <pic:nvPicPr>
+                    <pic:cNvPr id="0" name="Picture 2"/>
+                    <pic:cNvPicPr>
+                      <a:picLocks noChangeAspect="1" noChangeArrowheads="1"/>
+                    </pic:cNvPicPr>
+                  </pic:nvPicPr>
+                  <pic:blipFill>
+                    <a:blip r:embed="rId8">
+                      <a:extLst>
+                        <a:ext uri="{28A0092B-C50C-407E-A947-70E740481C1C}">
+                          <a14:useLocalDpi xmlns:a14="http://schemas.microsoft.com/office/drawing/2010/main" val="0"/>
+                        </a:ext>
+                      </a:extLst>
+                    </a:blip>
+                    <a:srcRect/>
+                    <a:stretch>
+                      <a:fillRect/>
+                    </a:stretch>
+                  </pic:blipFill>
+                  <pic:spPr bwMode="auto">
+                    <a:xfrm>
+                      <a:off x="0" y="0"/>
+                      <a:ext cx="6400800" cy="1818777"/>
+                    </a:xfrm>
+                    <a:prstGeom prst="rect">
+                      <a:avLst/>
+                    </a:prstGeom>
+                    <a:noFill/>
+                    <a:ln>
+                      <a:noFill/>
+                    </a:ln>
+                  </pic:spPr>
+                </pic:pic>
+              </a:graphicData>
+            </a:graphic>
+          </wp:inline>
+        </w:drawing>
+      </w:r>
       <w:bookmarkStart w:id="0" w:name="_GoBack"/>
       <w:bookmarkEnd w:id="0"/>
-      <w:r>
-        <w:rPr>
-          <w:b/>
-          <w:bCs/>
-          <w:sz w:val="28"/>
-        </w:rPr>
-        <w:t>Raspberry Pi Final Project Title</w:t>
-      </w:r>
-    </w:p>
-    <w:p>
-      <w:pPr>
-        <w:pStyle w:val="Textbody"/>
-        <w:spacing w:after="0"/>
-        <w:rPr>
-          <w:szCs w:val="24"/>
-        </w:rPr>
-      </w:pPr>
-    </w:p>
-    <w:p>
-      <w:pPr>
-        <w:pStyle w:val="Textbody"/>
-        <w:spacing w:after="0"/>
-        <w:rPr>
-          <w:b/>
-          <w:bCs/>
-          <w:szCs w:val="24"/>
-        </w:rPr>
-      </w:pPr>
-      <w:r>
-        <w:rPr>
-          <w:b/>
-          <w:bCs/>
-          <w:szCs w:val="24"/>
-        </w:rPr>
-        <w:t>Project Team Members</w:t>
-      </w:r>
-    </w:p>
-    <w:p>
-      <w:pPr>
-        <w:pStyle w:val="Textbody"/>
-        <w:spacing w:after="0"/>
-        <w:rPr>
-          <w:szCs w:val="24"/>
-        </w:rPr>
-      </w:pPr>
-      <w:r>
-        <w:rPr>
-          <w:szCs w:val="24"/>
-        </w:rPr>
-        <w:t>Name of team member 1</w:t>
-      </w:r>
-    </w:p>
-    <w:p>
-      <w:pPr>
-        <w:pStyle w:val="Textbody"/>
-        <w:spacing w:after="0"/>
-        <w:rPr>
-          <w:szCs w:val="24"/>
-        </w:rPr>
-      </w:pPr>
-      <w:r>
-        <w:rPr>
-          <w:szCs w:val="24"/>
-        </w:rPr>
-        <w:t>Name of team member 2</w:t>
-      </w:r>
-    </w:p>
-    <w:p>
-      <w:pPr>
-        <w:pStyle w:val="Textbody"/>
-        <w:spacing w:after="0"/>
-        <w:rPr>
-          <w:szCs w:val="24"/>
-        </w:rPr>
-      </w:pPr>
-      <w:r>
-        <w:rPr>
-          <w:szCs w:val="24"/>
-        </w:rPr>
-        <w:t>Name of team member 3</w:t>
-      </w:r>
-    </w:p>
-    <w:p>
-      <w:pPr>
-        <w:pStyle w:val="Textbody"/>
-        <w:spacing w:after="0"/>
-        <w:rPr>
-          <w:szCs w:val="24"/>
-        </w:rPr>
-      </w:pPr>
-    </w:p>
-    <w:p>
-      <w:pPr>
-        <w:pStyle w:val="Textbody"/>
-        <w:spacing w:after="0"/>
-        <w:rPr>
-          <w:b/>
-          <w:bCs/>
-          <w:szCs w:val="24"/>
-        </w:rPr>
-      </w:pPr>
-      <w:r>
-        <w:rPr>
-          <w:b/>
-          <w:bCs/>
-          <w:szCs w:val="24"/>
-        </w:rPr>
-        <w:t>Project Summary</w:t>
-      </w:r>
-    </w:p>
-    <w:p>
-      <w:pPr>
-        <w:pStyle w:val="Textbody"/>
-        <w:spacing w:after="0"/>
-        <w:rPr>
-          <w:szCs w:val="24"/>
-        </w:rPr>
-      </w:pPr>
-      <w:r>
-        <w:rPr>
-          <w:szCs w:val="24"/>
-        </w:rPr>
-        <w:t xml:space="preserve">Briefly summarize what your project is </w:t>
-      </w:r>
-      <w:proofErr w:type="gramStart"/>
-      <w:r>
-        <w:rPr>
-          <w:szCs w:val="24"/>
-        </w:rPr>
-        <w:t>about</w:t>
-      </w:r>
-      <w:proofErr w:type="gramEnd"/>
-      <w:r>
-        <w:rPr>
-          <w:szCs w:val="24"/>
-        </w:rPr>
-        <w:t>.</w:t>
-      </w:r>
-    </w:p>
-    <w:p>
-      <w:pPr>
-        <w:pStyle w:val="Textbody"/>
-        <w:spacing w:after="0"/>
-        <w:rPr>
-          <w:szCs w:val="24"/>
-        </w:rPr>
-      </w:pPr>
-    </w:p>
-    <w:p>
-      <w:pPr>
-        <w:pStyle w:val="Textbody"/>
-        <w:spacing w:after="0"/>
-        <w:rPr>
-          <w:b/>
-          <w:bCs/>
-          <w:szCs w:val="24"/>
-        </w:rPr>
-      </w:pPr>
-      <w:r>
-        <w:rPr>
-          <w:b/>
-          <w:bCs/>
-          <w:szCs w:val="24"/>
-        </w:rPr>
-        <w:t>Goals and Objectives</w:t>
-      </w:r>
-    </w:p>
-    <w:p>
-      <w:pPr>
-        <w:pStyle w:val="Textbody"/>
-        <w:spacing w:after="0"/>
-        <w:rPr>
-          <w:szCs w:val="24"/>
-        </w:rPr>
-      </w:pPr>
-      <w:r>
-        <w:rPr>
-          <w:szCs w:val="24"/>
-        </w:rPr>
-        <w:t>Briefly identify your project's main goals and objectives.</w:t>
-      </w:r>
-    </w:p>
-    <w:p>
-      <w:pPr>
-        <w:pStyle w:val="Textbody"/>
-        <w:spacing w:after="0"/>
-        <w:rPr>
-          <w:szCs w:val="24"/>
-        </w:rPr>
-      </w:pPr>
-    </w:p>
-    <w:p>
-      <w:pPr>
-        <w:pStyle w:val="Textbody"/>
-        <w:spacing w:after="0"/>
-        <w:rPr>
-          <w:b/>
-          <w:bCs/>
-          <w:szCs w:val="24"/>
-        </w:rPr>
-      </w:pPr>
-      <w:r>
-        <w:rPr>
-          <w:b/>
-          <w:bCs/>
-          <w:szCs w:val="24"/>
-        </w:rPr>
-        <w:t>GPIO</w:t>
-      </w:r>
-    </w:p>
-    <w:p>
-      <w:pPr>
-        <w:pStyle w:val="Textbody"/>
-        <w:spacing w:after="0"/>
-        <w:rPr>
-          <w:szCs w:val="24"/>
-        </w:rPr>
-      </w:pPr>
-      <w:r>
-        <w:rPr>
-          <w:szCs w:val="24"/>
-        </w:rPr>
-        <w:t>Briefly discuss how you plan to incorporate GPIO, an external circuit, and any other external components.</w:t>
-      </w:r>
-    </w:p>
-    <w:p>
-      <w:pPr>
-        <w:pStyle w:val="Textbody"/>
-        <w:spacing w:after="0"/>
-        <w:rPr>
-          <w:szCs w:val="24"/>
-        </w:rPr>
-      </w:pPr>
-    </w:p>
-    <w:p>
-      <w:pPr>
-        <w:pStyle w:val="Textbody"/>
-        <w:spacing w:after="0"/>
-        <w:rPr>
-          <w:b/>
-          <w:bCs/>
-          <w:szCs w:val="24"/>
-        </w:rPr>
-      </w:pPr>
-      <w:r>
-        <w:rPr>
-          <w:b/>
-          <w:bCs/>
-          <w:szCs w:val="24"/>
-        </w:rPr>
-        <w:t>GUI</w:t>
-      </w:r>
-    </w:p>
-    <w:p>
-      <w:pPr>
-        <w:pStyle w:val="Textbody"/>
-        <w:spacing w:after="0"/>
-        <w:rPr>
-          <w:szCs w:val="24"/>
-        </w:rPr>
-      </w:pPr>
-      <w:r>
-        <w:rPr>
-          <w:szCs w:val="24"/>
-        </w:rPr>
-        <w:t xml:space="preserve">Briefly discuss how you plan to integrate an intuitive GUI that </w:t>
-      </w:r>
-      <w:proofErr w:type="gramStart"/>
-      <w:r>
-        <w:rPr>
-          <w:szCs w:val="24"/>
-        </w:rPr>
-        <w:t>will be rendered</w:t>
-      </w:r>
-      <w:proofErr w:type="gramEnd"/>
-      <w:r>
-        <w:rPr>
-          <w:szCs w:val="24"/>
-        </w:rPr>
-        <w:t xml:space="preserve"> on the LCD touchscreen.  Feel free to provide a mock-up.</w:t>
-      </w:r>
-    </w:p>
-    <w:p>
-      <w:pPr>
-        <w:pStyle w:val="Textbody"/>
-        <w:spacing w:after="0"/>
-        <w:rPr>
-          <w:szCs w:val="24"/>
-        </w:rPr>
-      </w:pPr>
-    </w:p>
-    <w:p>
-      <w:pPr>
-        <w:pStyle w:val="Textbody"/>
-        <w:spacing w:after="0"/>
-        <w:rPr>
-          <w:b/>
-          <w:bCs/>
-          <w:szCs w:val="24"/>
-        </w:rPr>
-      </w:pPr>
-      <w:r>
-        <w:rPr>
-          <w:b/>
-          <w:bCs/>
-          <w:szCs w:val="24"/>
-        </w:rPr>
-        <w:t>GitH</w:t>
-      </w:r>
-      <w:r>
-        <w:rPr>
-          <w:b/>
-          <w:bCs/>
-          <w:szCs w:val="24"/>
-        </w:rPr>
-        <w:t>ub Repository</w:t>
-      </w:r>
-    </w:p>
-    <w:p>
-      <w:pPr>
-        <w:pStyle w:val="Textbody"/>
-        <w:spacing w:after="0"/>
-        <w:rPr>
-          <w:szCs w:val="24"/>
-        </w:rPr>
-      </w:pPr>
-      <w:r>
-        <w:rPr>
-          <w:szCs w:val="24"/>
-        </w:rPr>
-        <w:t>This project's GitH</w:t>
-      </w:r>
-      <w:r>
-        <w:rPr>
-          <w:szCs w:val="24"/>
-        </w:rPr>
-        <w:t>ub repository is located at: &lt;insert URL here&gt;</w:t>
-      </w:r>
-    </w:p>
-    <w:p>
-      <w:pPr>
-        <w:pStyle w:val="Textbody"/>
-        <w:spacing w:after="0"/>
-        <w:rPr>
-          <w:szCs w:val="24"/>
-        </w:rPr>
-      </w:pPr>
-    </w:p>
-    <w:p>
-      <w:pPr>
-        <w:pStyle w:val="Textbody"/>
-        <w:spacing w:after="0"/>
-        <w:rPr>
-          <w:b/>
-          <w:bCs/>
-          <w:szCs w:val="24"/>
-        </w:rPr>
-      </w:pPr>
-      <w:r>
-        <w:rPr>
-          <w:b/>
-          <w:bCs/>
-          <w:szCs w:val="24"/>
-        </w:rPr>
-        <w:t xml:space="preserve">Gantt </w:t>
-      </w:r>
-      <w:proofErr w:type="gramStart"/>
-      <w:r>
-        <w:rPr>
-          <w:b/>
-          <w:bCs/>
-          <w:szCs w:val="24"/>
-        </w:rPr>
-        <w:t>Chart</w:t>
-      </w:r>
-      <w:proofErr w:type="gramEnd"/>
-    </w:p>
-    <w:p>
-      <w:pPr>
-        <w:pStyle w:val="Textbody"/>
-        <w:spacing w:after="0"/>
-      </w:pPr>
-      <w:r>
-        <w:rPr>
-          <w:szCs w:val="24"/>
-        </w:rPr>
-        <w:t xml:space="preserve">Insert your project's Gantt chart here.  Make sure to modify the spreadsheet provided.  An easy way to insert the spreadsheet is to highlight the relevant cells in the spreadsheet, copy it to the clipboard via </w:t>
-      </w:r>
-      <w:proofErr w:type="spellStart"/>
-      <w:r>
-        <w:rPr>
-          <w:szCs w:val="24"/>
-        </w:rPr>
-        <w:t>Ctrl+C</w:t>
-      </w:r>
-      <w:proofErr w:type="spellEnd"/>
-      <w:r>
-        <w:rPr>
-          <w:szCs w:val="24"/>
-        </w:rPr>
-        <w:t xml:space="preserve">, and paste it as a Bitmap (centered and using no wrap) via </w:t>
-      </w:r>
-      <w:proofErr w:type="spellStart"/>
-      <w:r>
-        <w:rPr>
-          <w:szCs w:val="24"/>
-        </w:rPr>
-        <w:t>Shift+Ctrl+V</w:t>
-      </w:r>
-      <w:proofErr w:type="spellEnd"/>
-      <w:r>
-        <w:rPr>
-          <w:szCs w:val="24"/>
-        </w:rPr>
-        <w:t xml:space="preserve">.  Feel free </w:t>
-      </w:r>
-      <w:proofErr w:type="gramStart"/>
-      <w:r>
-        <w:rPr>
-          <w:szCs w:val="24"/>
-        </w:rPr>
-        <w:t>to briefly discuss</w:t>
-      </w:r>
-      <w:proofErr w:type="gramEnd"/>
-      <w:r>
-        <w:rPr>
-          <w:szCs w:val="24"/>
-        </w:rPr>
-        <w:t xml:space="preserve"> the schedule.</w:t>
-      </w:r>
     </w:p>
     <w:sectPr>
       <w:pgSz w:w="12240" w:h="15840"/>
@@ -454,7 +515,7 @@
 </file>
 
 <file path=word/endnotes.xml><?xml version="1.0" encoding="utf-8"?>
-<w:endnotes xmlns:wpc="http://schemas.microsoft.com/office/word/2010/wordprocessingCanvas" xmlns:mc="http://schemas.openxmlformats.org/markup-compatibility/2006" xmlns:o="urn:schemas-microsoft-com:office:office" xmlns:r="http://schemas.openxmlformats.org/officeDocument/2006/relationships" xmlns:m="http://schemas.openxmlformats.org/officeDocument/2006/math" xmlns:v="urn:schemas-microsoft-com:vml" xmlns:wp14="http://schemas.microsoft.com/office/word/2010/wordprocessingDrawing" xmlns:wp="http://schemas.openxmlformats.org/drawingml/2006/wordprocessingDrawing" xmlns:w10="urn:schemas-microsoft-com:office:word" xmlns:w="http://schemas.openxmlformats.org/wordprocessingml/2006/main" xmlns:w14="http://schemas.microsoft.com/office/word/2010/wordml" xmlns:w15="http://schemas.microsoft.com/office/word/2012/wordml" xmlns:wpg="http://schemas.microsoft.com/office/word/2010/wordprocessingGroup" xmlns:wpi="http://schemas.microsoft.com/office/word/2010/wordprocessingInk" xmlns:wne="http://schemas.microsoft.com/office/word/2006/wordml" xmlns:wps="http://schemas.microsoft.com/office/word/2010/wordprocessingShape" mc:Ignorable="w14 w15 wp14">
+<w:endnotes xmlns:wpc="http://schemas.microsoft.com/office/word/2010/wordprocessingCanvas" xmlns:cx="http://schemas.microsoft.com/office/drawing/2014/chartex" xmlns:cx1="http://schemas.microsoft.com/office/drawing/2015/9/8/chartex" xmlns:cx2="http://schemas.microsoft.com/office/drawing/2015/10/21/chartex" xmlns:cx3="http://schemas.microsoft.com/office/drawing/2016/5/9/chartex" xmlns:cx4="http://schemas.microsoft.com/office/drawing/2016/5/10/chartex" xmlns:cx5="http://schemas.microsoft.com/office/drawing/2016/5/11/chartex" xmlns:cx6="http://schemas.microsoft.com/office/drawing/2016/5/12/chartex" xmlns:cx7="http://schemas.microsoft.com/office/drawing/2016/5/13/chartex" xmlns:cx8="http://schemas.microsoft.com/office/drawing/2016/5/14/chartex" xmlns:mc="http://schemas.openxmlformats.org/markup-compatibility/2006" xmlns:aink="http://schemas.microsoft.com/office/drawing/2016/ink" xmlns:am3d="http://schemas.microsoft.com/office/drawing/2017/model3d" xmlns:o="urn:schemas-microsoft-com:office:office" xmlns:r="http://schemas.openxmlformats.org/officeDocument/2006/relationships" xmlns:m="http://schemas.openxmlformats.org/officeDocument/2006/math" xmlns:v="urn:schemas-microsoft-com:vml" xmlns:wp14="http://schemas.microsoft.com/office/word/2010/wordprocessingDrawing" xmlns:wp="http://schemas.openxmlformats.org/drawingml/2006/wordprocessingDrawing" xmlns:w10="urn:schemas-microsoft-com:office:word" xmlns:w="http://schemas.openxmlformats.org/wordprocessingml/2006/main" xmlns:w14="http://schemas.microsoft.com/office/word/2010/wordml" xmlns:w15="http://schemas.microsoft.com/office/word/2012/wordml" xmlns:w16cid="http://schemas.microsoft.com/office/word/2016/wordml/cid" xmlns:w16se="http://schemas.microsoft.com/office/word/2015/wordml/symex" xmlns:wpg="http://schemas.microsoft.com/office/word/2010/wordprocessingGroup" xmlns:wpi="http://schemas.microsoft.com/office/word/2010/wordprocessingInk" xmlns:wne="http://schemas.microsoft.com/office/word/2006/wordml" xmlns:wps="http://schemas.microsoft.com/office/word/2010/wordprocessingShape" mc:Ignorable="w14 w15 w16se w16cid wp14">
   <w:endnote w:type="separator" w:id="-1">
     <w:p>
       <w:r>
@@ -473,7 +534,7 @@
 </file>
 
 <file path=word/footnotes.xml><?xml version="1.0" encoding="utf-8"?>
-<w:footnotes xmlns:wpc="http://schemas.microsoft.com/office/word/2010/wordprocessingCanvas" xmlns:mc="http://schemas.openxmlformats.org/markup-compatibility/2006" xmlns:o="urn:schemas-microsoft-com:office:office" xmlns:r="http://schemas.openxmlformats.org/officeDocument/2006/relationships" xmlns:m="http://schemas.openxmlformats.org/officeDocument/2006/math" xmlns:v="urn:schemas-microsoft-com:vml" xmlns:wp14="http://schemas.microsoft.com/office/word/2010/wordprocessingDrawing" xmlns:wp="http://schemas.openxmlformats.org/drawingml/2006/wordprocessingDrawing" xmlns:w10="urn:schemas-microsoft-com:office:word" xmlns:w="http://schemas.openxmlformats.org/wordprocessingml/2006/main" xmlns:w14="http://schemas.microsoft.com/office/word/2010/wordml" xmlns:w15="http://schemas.microsoft.com/office/word/2012/wordml" xmlns:wpg="http://schemas.microsoft.com/office/word/2010/wordprocessingGroup" xmlns:wpi="http://schemas.microsoft.com/office/word/2010/wordprocessingInk" xmlns:wne="http://schemas.microsoft.com/office/word/2006/wordml" xmlns:wps="http://schemas.microsoft.com/office/word/2010/wordprocessingShape" mc:Ignorable="w14 w15 wp14">
+<w:footnotes xmlns:wpc="http://schemas.microsoft.com/office/word/2010/wordprocessingCanvas" xmlns:cx="http://schemas.microsoft.com/office/drawing/2014/chartex" xmlns:cx1="http://schemas.microsoft.com/office/drawing/2015/9/8/chartex" xmlns:cx2="http://schemas.microsoft.com/office/drawing/2015/10/21/chartex" xmlns:cx3="http://schemas.microsoft.com/office/drawing/2016/5/9/chartex" xmlns:cx4="http://schemas.microsoft.com/office/drawing/2016/5/10/chartex" xmlns:cx5="http://schemas.microsoft.com/office/drawing/2016/5/11/chartex" xmlns:cx6="http://schemas.microsoft.com/office/drawing/2016/5/12/chartex" xmlns:cx7="http://schemas.microsoft.com/office/drawing/2016/5/13/chartex" xmlns:cx8="http://schemas.microsoft.com/office/drawing/2016/5/14/chartex" xmlns:mc="http://schemas.openxmlformats.org/markup-compatibility/2006" xmlns:aink="http://schemas.microsoft.com/office/drawing/2016/ink" xmlns:am3d="http://schemas.microsoft.com/office/drawing/2017/model3d" xmlns:o="urn:schemas-microsoft-com:office:office" xmlns:r="http://schemas.openxmlformats.org/officeDocument/2006/relationships" xmlns:m="http://schemas.openxmlformats.org/officeDocument/2006/math" xmlns:v="urn:schemas-microsoft-com:vml" xmlns:wp14="http://schemas.microsoft.com/office/word/2010/wordprocessingDrawing" xmlns:wp="http://schemas.openxmlformats.org/drawingml/2006/wordprocessingDrawing" xmlns:w10="urn:schemas-microsoft-com:office:word" xmlns:w="http://schemas.openxmlformats.org/wordprocessingml/2006/main" xmlns:w14="http://schemas.microsoft.com/office/word/2010/wordml" xmlns:w15="http://schemas.microsoft.com/office/word/2012/wordml" xmlns:w16cid="http://schemas.microsoft.com/office/word/2016/wordml/cid" xmlns:w16se="http://schemas.microsoft.com/office/word/2015/wordml/symex" xmlns:wpg="http://schemas.microsoft.com/office/word/2010/wordprocessingGroup" xmlns:wpi="http://schemas.microsoft.com/office/word/2010/wordprocessingInk" xmlns:wne="http://schemas.microsoft.com/office/word/2006/wordml" xmlns:wps="http://schemas.microsoft.com/office/word/2010/wordprocessingShape" mc:Ignorable="w14 w15 w16se w16cid wp14">
   <w:footnote w:type="separator" w:id="-1">
     <w:p>
       <w:r>
@@ -495,7 +556,7 @@
 </file>
 
 <file path=word/numbering.xml><?xml version="1.0" encoding="utf-8"?>
-<w:numbering xmlns:wpc="http://schemas.microsoft.com/office/word/2010/wordprocessingCanvas" xmlns:mc="http://schemas.openxmlformats.org/markup-compatibility/2006" xmlns:o="urn:schemas-microsoft-com:office:office" xmlns:r="http://schemas.openxmlformats.org/officeDocument/2006/relationships" xmlns:m="http://schemas.openxmlformats.org/officeDocument/2006/math" xmlns:v="urn:schemas-microsoft-com:vml" xmlns:wp14="http://schemas.microsoft.com/office/word/2010/wordprocessingDrawing" xmlns:wp="http://schemas.openxmlformats.org/drawingml/2006/wordprocessingDrawing" xmlns:w10="urn:schemas-microsoft-com:office:word" xmlns:w="http://schemas.openxmlformats.org/wordprocessingml/2006/main" xmlns:w14="http://schemas.microsoft.com/office/word/2010/wordml" xmlns:w15="http://schemas.microsoft.com/office/word/2012/wordml" xmlns:wpg="http://schemas.microsoft.com/office/word/2010/wordprocessingGroup" xmlns:wpi="http://schemas.microsoft.com/office/word/2010/wordprocessingInk" xmlns:wne="http://schemas.microsoft.com/office/word/2006/wordml" xmlns:wps="http://schemas.microsoft.com/office/word/2010/wordprocessingShape" mc:Ignorable="w14 w15 wp14">
+<w:numbering xmlns:wpc="http://schemas.microsoft.com/office/word/2010/wordprocessingCanvas" xmlns:cx="http://schemas.microsoft.com/office/drawing/2014/chartex" xmlns:cx1="http://schemas.microsoft.com/office/drawing/2015/9/8/chartex" xmlns:cx2="http://schemas.microsoft.com/office/drawing/2015/10/21/chartex" xmlns:cx3="http://schemas.microsoft.com/office/drawing/2016/5/9/chartex" xmlns:cx4="http://schemas.microsoft.com/office/drawing/2016/5/10/chartex" xmlns:cx5="http://schemas.microsoft.com/office/drawing/2016/5/11/chartex" xmlns:cx6="http://schemas.microsoft.com/office/drawing/2016/5/12/chartex" xmlns:cx7="http://schemas.microsoft.com/office/drawing/2016/5/13/chartex" xmlns:cx8="http://schemas.microsoft.com/office/drawing/2016/5/14/chartex" xmlns:mc="http://schemas.openxmlformats.org/markup-compatibility/2006" xmlns:aink="http://schemas.microsoft.com/office/drawing/2016/ink" xmlns:am3d="http://schemas.microsoft.com/office/drawing/2017/model3d" xmlns:o="urn:schemas-microsoft-com:office:office" xmlns:r="http://schemas.openxmlformats.org/officeDocument/2006/relationships" xmlns:m="http://schemas.openxmlformats.org/officeDocument/2006/math" xmlns:v="urn:schemas-microsoft-com:vml" xmlns:wp14="http://schemas.microsoft.com/office/word/2010/wordprocessingDrawing" xmlns:wp="http://schemas.openxmlformats.org/drawingml/2006/wordprocessingDrawing" xmlns:w10="urn:schemas-microsoft-com:office:word" xmlns:w="http://schemas.openxmlformats.org/wordprocessingml/2006/main" xmlns:w14="http://schemas.microsoft.com/office/word/2010/wordml" xmlns:w15="http://schemas.microsoft.com/office/word/2012/wordml" xmlns:w16cid="http://schemas.microsoft.com/office/word/2016/wordml/cid" xmlns:w16se="http://schemas.microsoft.com/office/word/2015/wordml/symex" xmlns:wpg="http://schemas.microsoft.com/office/word/2010/wordprocessingGroup" xmlns:wpi="http://schemas.microsoft.com/office/word/2010/wordprocessingInk" xmlns:wne="http://schemas.microsoft.com/office/word/2006/wordml" xmlns:wps="http://schemas.microsoft.com/office/word/2010/wordprocessingShape" mc:Ignorable="w14 w15 w16se w16cid wp14">
   <w:abstractNum w:abstractNumId="0" w15:restartNumberingAfterBreak="0">
     <w:nsid w:val="08F66A54"/>
     <w:multiLevelType w:val="multilevel"/>
@@ -595,7 +656,7 @@
 </file>
 
 <file path=word/styles.xml><?xml version="1.0" encoding="utf-8"?>
-<w:styles xmlns:mc="http://schemas.openxmlformats.org/markup-compatibility/2006" xmlns:r="http://schemas.openxmlformats.org/officeDocument/2006/relationships" xmlns:w="http://schemas.openxmlformats.org/wordprocessingml/2006/main" xmlns:w14="http://schemas.microsoft.com/office/word/2010/wordml" xmlns:w15="http://schemas.microsoft.com/office/word/2012/wordml" mc:Ignorable="w14 w15">
+<w:styles xmlns:mc="http://schemas.openxmlformats.org/markup-compatibility/2006" xmlns:r="http://schemas.openxmlformats.org/officeDocument/2006/relationships" xmlns:w="http://schemas.openxmlformats.org/wordprocessingml/2006/main" xmlns:w14="http://schemas.microsoft.com/office/word/2010/wordml" xmlns:w15="http://schemas.microsoft.com/office/word/2012/wordml" xmlns:w16cid="http://schemas.microsoft.com/office/word/2016/wordml/cid" xmlns:w16se="http://schemas.microsoft.com/office/word/2015/wordml/symex" mc:Ignorable="w14 w15 w16se w16cid">
   <w:docDefaults>
     <w:rPrDefault>
       <w:rPr>
@@ -611,7 +672,7 @@
       </w:pPr>
     </w:pPrDefault>
   </w:docDefaults>
-  <w:latentStyles w:defLockedState="0" w:defUIPriority="99" w:defSemiHidden="0" w:defUnhideWhenUsed="0" w:defQFormat="0" w:count="371">
+  <w:latentStyles w:defLockedState="0" w:defUIPriority="99" w:defSemiHidden="0" w:defUnhideWhenUsed="0" w:defQFormat="0" w:count="375">
     <w:lsdException w:name="Normal" w:uiPriority="0" w:qFormat="1"/>
     <w:lsdException w:name="heading 1" w:uiPriority="9" w:qFormat="1"/>
     <w:lsdException w:name="heading 2" w:semiHidden="1" w:uiPriority="9" w:unhideWhenUsed="1" w:qFormat="1"/>
@@ -717,7 +778,6 @@
     <w:lsdException w:name="HTML Sample" w:semiHidden="1" w:unhideWhenUsed="1"/>
     <w:lsdException w:name="HTML Typewriter" w:semiHidden="1" w:unhideWhenUsed="1"/>
     <w:lsdException w:name="HTML Variable" w:semiHidden="1" w:unhideWhenUsed="1"/>
-    <w:lsdException w:name="Normal Table" w:semiHidden="1" w:unhideWhenUsed="1"/>
     <w:lsdException w:name="annotation subject" w:semiHidden="1" w:unhideWhenUsed="1"/>
     <w:lsdException w:name="No List" w:semiHidden="1" w:unhideWhenUsed="1"/>
     <w:lsdException w:name="Outline List 1" w:semiHidden="1" w:unhideWhenUsed="1"/>
@@ -761,10 +821,8 @@
     <w:lsdException w:name="Table Elegant" w:semiHidden="1" w:unhideWhenUsed="1"/>
     <w:lsdException w:name="Table Professional" w:semiHidden="1" w:unhideWhenUsed="1"/>
     <w:lsdException w:name="Table Subtle 1" w:semiHidden="1" w:unhideWhenUsed="1"/>
-    <w:lsdException w:name="Table Subtle 2" w:semiHidden="1" w:unhideWhenUsed="1"/>
     <w:lsdException w:name="Table Web 1" w:semiHidden="1" w:unhideWhenUsed="1"/>
     <w:lsdException w:name="Table Web 2" w:semiHidden="1" w:unhideWhenUsed="1"/>
-    <w:lsdException w:name="Table Web 3" w:semiHidden="1" w:unhideWhenUsed="1"/>
     <w:lsdException w:name="Balloon Text" w:semiHidden="1" w:unhideWhenUsed="1"/>
     <w:lsdException w:name="Table Grid" w:uiPriority="39"/>
     <w:lsdException w:name="Table Theme" w:semiHidden="1" w:unhideWhenUsed="1"/>
@@ -983,6 +1041,10 @@
     <w:lsdException w:name="List Table 5 Dark Accent 6" w:uiPriority="50"/>
     <w:lsdException w:name="List Table 6 Colorful Accent 6" w:uiPriority="51"/>
     <w:lsdException w:name="List Table 7 Colorful Accent 6" w:uiPriority="52"/>
+    <w:lsdException w:name="Mention" w:semiHidden="1" w:unhideWhenUsed="1"/>
+    <w:lsdException w:name="Smart Hyperlink" w:semiHidden="1" w:unhideWhenUsed="1"/>
+    <w:lsdException w:name="Hashtag" w:semiHidden="1" w:unhideWhenUsed="1"/>
+    <w:lsdException w:name="Unresolved Mention" w:semiHidden="1" w:unhideWhenUsed="1"/>
   </w:latentStyles>
   <w:style w:type="paragraph" w:default="1" w:styleId="Normal">
     <w:name w:val="Normal"/>
@@ -1533,6 +1595,29 @@
     <w:link w:val="Header"/>
     <w:uiPriority w:val="99"/>
     <w:rsid w:val="008A1591"/>
+  </w:style>
+  <w:style w:type="character" w:styleId="Hyperlink">
+    <w:name w:val="Hyperlink"/>
+    <w:basedOn w:val="DefaultParagraphFont"/>
+    <w:uiPriority w:val="99"/>
+    <w:unhideWhenUsed/>
+    <w:rsid w:val="007E79CB"/>
+    <w:rPr>
+      <w:color w:val="0563C1" w:themeColor="hyperlink"/>
+      <w:u w:val="single"/>
+    </w:rPr>
+  </w:style>
+  <w:style w:type="character" w:styleId="UnresolvedMention">
+    <w:name w:val="Unresolved Mention"/>
+    <w:basedOn w:val="DefaultParagraphFont"/>
+    <w:uiPriority w:val="99"/>
+    <w:semiHidden/>
+    <w:unhideWhenUsed/>
+    <w:rsid w:val="007E79CB"/>
+    <w:rPr>
+      <w:color w:val="605E5C"/>
+      <w:shd w:val="clear" w:color="auto" w:fill="E1DFDD"/>
+    </w:rPr>
   </w:style>
 </w:styles>
 </file>

</xml_diff>